<commit_message>
Redrafted to next draft incorporating first round of comments (KJP); added a figure; separated legends out into separate markdown docs.
</commit_message>
<xml_diff>
--- a/Appendix_text.docx
+++ b/Appendix_text.docx
@@ -122,7 +122,7 @@
         <w:t xml:space="preserve">-2</w:t>
       </w:r>
       <w:r>
-        <w:t xml:space="preserve">) was expressed as the total length of all line features contained in the OS Linear data per transect section, divided by the transect section area.</w:t>
+        <w:t xml:space="preserve">) was expressed as the total length of all line features contained in the OS Linear data per transect section, divided by the transect section area. Line features include e.g. building-, woodland and water edges, hedgerows, roads and tracks, roadsides, and field boundaries.</w:t>
       </w:r>
     </w:p>
     <w:p>
@@ -157,7 +157,67 @@
         <w:t xml:space="preserve"> </w:t>
       </w:r>
       <w:r>
-        <w:t xml:space="preserve">model for the probability of a bat pass per hectare as a function of all 10 habitat variables, transect within site as a random effect, a binomial error distribution with a log-log link function and transect section size (ha) as an offset. This model structure was identical to the model presented in the main text. To avoid problems with colinearity, we limited the full model set to include only models with one of the five 'proportion' habitat variables (because these represent proportion cover, lower cover of one automatically implies greater cover of another, leading to high colinearity). We further exlcuded all models including (1) both proportion of woodland and distance to trees, (2) both proportion buildings and distance to buildings, as well as models including edge density and either (3) distance to linear features or (4) proportion of roads or tracks. Again, these latter exclusions were to avoid high colinearity: a greater proportion of woodland in a given transect section naturally implies shorter distances to trees, edge density is comprised of linear features including roads and tracks, etc. Thus, these variables effectively measured very similar things but in slightly different ways. Although this model selection procedure was done exactly to identify which of these competing variables best describe variation in bat activity, they should not be included in the same models being compared. All model fitting procedures and analyses followed the methodology described in the main text.</w:t>
+        <w:t xml:space="preserve">model for the probability of a bat pass per hectare as a function of all 10 habitat variables, transect within site as a random effect, a binomial error distribution with a log-log link function and transect section size (ha) as an offset. This model structure was identical to the model presented in the main text. To avoid problems with colinearity, we limited the full model set to include only one of the five 'proportion' habitat variables (because these represent proportion cover, lower cover of one automatically implies greater cover of another, leading to high colinearity). We further excluded all models including (1)</w:t>
+      </w:r>
+      <w:r>
+        <w:t xml:space="preserve"> </w:t>
+      </w:r>
+      <w:r>
+        <w:rPr>
+          <w:b/>
+        </w:rPr>
+        <w:t xml:space="preserve">both</w:t>
+      </w:r>
+      <w:r>
+        <w:t xml:space="preserve"> </w:t>
+      </w:r>
+      <w:r>
+        <w:t xml:space="preserve">proportion of woodland and distance to trees, (2)</w:t>
+      </w:r>
+      <w:r>
+        <w:t xml:space="preserve"> </w:t>
+      </w:r>
+      <w:r>
+        <w:rPr>
+          <w:b/>
+        </w:rPr>
+        <w:t xml:space="preserve">both</w:t>
+      </w:r>
+      <w:r>
+        <w:t xml:space="preserve"> </w:t>
+      </w:r>
+      <w:r>
+        <w:t xml:space="preserve">proportion buildings and distance to buildings, (3)</w:t>
+      </w:r>
+      <w:r>
+        <w:t xml:space="preserve"> </w:t>
+      </w:r>
+      <w:r>
+        <w:rPr>
+          <w:b/>
+        </w:rPr>
+        <w:t xml:space="preserve">both</w:t>
+      </w:r>
+      <w:r>
+        <w:t xml:space="preserve"> </w:t>
+      </w:r>
+      <w:r>
+        <w:t xml:space="preserve">edge density and distance to linear features</w:t>
+      </w:r>
+      <w:r>
+        <w:t xml:space="preserve"> </w:t>
+      </w:r>
+      <w:r>
+        <w:rPr>
+          <w:b/>
+        </w:rPr>
+        <w:t xml:space="preserve">or</w:t>
+      </w:r>
+      <w:r>
+        <w:t xml:space="preserve"> </w:t>
+      </w:r>
+      <w:r>
+        <w:t xml:space="preserve">proportion of roads or tracks. Again, these latter exclusions were to avoid high colinearity. For example, a greater proportion of woodland in a given transect section naturally implies shorter distances to trees; edge density includes linear features such roads and tracks; etc. Thus, these variables effectively measured very similar things but in slightly different ways. All model fitting procedures and analyses followed the methodology described in the main text.</w:t>
       </w:r>
     </w:p>
     <w:p>
@@ -560,7 +620,7 @@
     </w:lvl>
   </w:abstractNum>
   <w:abstractNum w:abstractNumId="990">
-    <w:nsid w:val="12b8f4d5"/>
+    <w:nsid w:val="8b874784"/>
     <w:multiLevelType w:val="multilevel"/>
     <w:lvl w:ilvl="0">
       <w:numFmt w:val="bullet"/>

</xml_diff>